<commit_message>
Ejercicio 2 de word en academia
</commit_message>
<xml_diff>
--- a/m1/Ejercicios/20191112/WordEjercicio2.docx
+++ b/m1/Ejercicios/20191112/WordEjercicio2.docx
@@ -322,7 +322,7 @@
       <w:tblPr>
         <w:tblStyle w:val="Tablaconcuadrcula"/>
         <w:tblW w:w="0" w:type="auto"/>
-        <w:tblLook w:val="04A0" w:firstRow="1" w:lastRow="0" w:firstColumn="1" w:lastColumn="0" w:noHBand="0" w:noVBand="1"/>
+        <w:tblLook w:val="0600" w:firstRow="0" w:lastRow="0" w:firstColumn="0" w:lastColumn="0" w:noHBand="1" w:noVBand="1"/>
       </w:tblPr>
       <w:tblGrid>
         <w:gridCol w:w="3398"/>
@@ -335,7 +335,8 @@
             <w:tcW w:w="3398" w:type="dxa"/>
             <w:tcBorders>
               <w:top w:val="single" w:sz="36" w:space="0" w:color="auto"/>
-              <w:bottom w:val="single" w:sz="4" w:space="0" w:color="auto"/>
+              <w:bottom w:val="nil"/>
+              <w:right w:val="single" w:sz="4" w:space="0" w:color="auto"/>
             </w:tcBorders>
           </w:tcPr>
           <w:p>
@@ -361,7 +362,9 @@
             <w:tcW w:w="3398" w:type="dxa"/>
             <w:tcBorders>
               <w:top w:val="single" w:sz="36" w:space="0" w:color="auto"/>
-              <w:bottom w:val="single" w:sz="4" w:space="0" w:color="auto"/>
+              <w:left w:val="single" w:sz="4" w:space="0" w:color="auto"/>
+              <w:bottom w:val="nil"/>
+              <w:right w:val="single" w:sz="4" w:space="0" w:color="auto"/>
             </w:tcBorders>
           </w:tcPr>
           <w:p>
@@ -387,7 +390,8 @@
             <w:tcW w:w="3398" w:type="dxa"/>
             <w:tcBorders>
               <w:top w:val="single" w:sz="36" w:space="0" w:color="auto"/>
-              <w:bottom w:val="single" w:sz="4" w:space="0" w:color="auto"/>
+              <w:left w:val="single" w:sz="4" w:space="0" w:color="auto"/>
+              <w:bottom w:val="nil"/>
             </w:tcBorders>
           </w:tcPr>
           <w:p>
@@ -418,9 +422,12 @@
           <w:tcPr>
             <w:tcW w:w="3398" w:type="dxa"/>
             <w:tcBorders>
-              <w:top w:val="single" w:sz="4" w:space="0" w:color="auto"/>
+              <w:top w:val="nil"/>
+              <w:bottom w:val="single" w:sz="36" w:space="0" w:color="auto"/>
+              <w:right w:val="single" w:sz="4" w:space="0" w:color="auto"/>
             </w:tcBorders>
             <w:textDirection w:val="btLr"/>
+            <w:vAlign w:val="center"/>
           </w:tcPr>
           <w:p>
             <w:pPr>
@@ -466,7 +473,10 @@
           <w:tcPr>
             <w:tcW w:w="3398" w:type="dxa"/>
             <w:tcBorders>
-              <w:top w:val="single" w:sz="4" w:space="0" w:color="auto"/>
+              <w:top w:val="nil"/>
+              <w:left w:val="single" w:sz="4" w:space="0" w:color="auto"/>
+              <w:bottom w:val="single" w:sz="36" w:space="0" w:color="auto"/>
+              <w:right w:val="single" w:sz="4" w:space="0" w:color="auto"/>
             </w:tcBorders>
           </w:tcPr>
           <w:p>
@@ -485,7 +495,9 @@
           <w:tcPr>
             <w:tcW w:w="3398" w:type="dxa"/>
             <w:tcBorders>
-              <w:top w:val="single" w:sz="4" w:space="0" w:color="auto"/>
+              <w:top w:val="nil"/>
+              <w:left w:val="single" w:sz="4" w:space="0" w:color="auto"/>
+              <w:bottom w:val="single" w:sz="36" w:space="0" w:color="auto"/>
             </w:tcBorders>
           </w:tcPr>
           <w:p>
@@ -498,8 +510,6 @@
                 <w:szCs w:val="28"/>
               </w:rPr>
             </w:pPr>
-            <w:bookmarkStart w:id="0" w:name="_GoBack"/>
-            <w:bookmarkEnd w:id="0"/>
           </w:p>
         </w:tc>
       </w:tr>
@@ -512,10 +522,285 @@
         </w:rPr>
       </w:pPr>
     </w:p>
+    <w:p>
+      <w:pPr>
+        <w:pBdr>
+          <w:top w:val="single" w:sz="4" w:space="1" w:color="auto"/>
+          <w:bottom w:val="single" w:sz="4" w:space="1" w:color="auto"/>
+        </w:pBdr>
+        <w:jc w:val="center"/>
+        <w:rPr>
+          <w:sz w:val="28"/>
+          <w:szCs w:val="28"/>
+        </w:rPr>
+      </w:pPr>
+      <w:r>
+        <w:rPr>
+          <w:sz w:val="28"/>
+          <w:szCs w:val="28"/>
+        </w:rPr>
+        <w:t>Llegó la hora de firmar las escrituras de compraventa y del préstamo hipotecario.</w:t>
+      </w:r>
+    </w:p>
+    <w:p>
+      <w:pPr>
+        <w:pStyle w:val="Prrafodelista"/>
+        <w:numPr>
+          <w:ilvl w:val="0"/>
+          <w:numId w:val="5"/>
+        </w:numPr>
+        <w:rPr>
+          <w:b/>
+        </w:rPr>
+      </w:pPr>
+      <w:r>
+        <w:rPr>
+          <w:b/>
+        </w:rPr>
+        <w:t>En general</w:t>
+      </w:r>
+    </w:p>
+    <w:p>
+      <w:pPr>
+        <w:pStyle w:val="Prrafodelista"/>
+        <w:numPr>
+          <w:ilvl w:val="1"/>
+          <w:numId w:val="5"/>
+        </w:numPr>
+        <w:rPr>
+          <w:b/>
+        </w:rPr>
+      </w:pPr>
+      <w:r>
+        <w:rPr>
+          <w:rFonts w:ascii="Calibri" w:hAnsi="Calibri"/>
+        </w:rPr>
+        <w:t>F</w:t>
+      </w:r>
+      <w:r>
+        <w:rPr>
+          <w:rFonts w:ascii="Calibri" w:hAnsi="Calibri"/>
+        </w:rPr>
+        <w:t>otocopia del NIF/CIF del solicitante o solicitantes</w:t>
+      </w:r>
+    </w:p>
+    <w:p>
+      <w:pPr>
+        <w:pStyle w:val="Prrafodelista"/>
+        <w:numPr>
+          <w:ilvl w:val="1"/>
+          <w:numId w:val="5"/>
+        </w:numPr>
+        <w:rPr>
+          <w:b/>
+        </w:rPr>
+      </w:pPr>
+      <w:r>
+        <w:rPr>
+          <w:rFonts w:ascii="Calibri" w:hAnsi="Calibri"/>
+        </w:rPr>
+        <w:t>C</w:t>
+      </w:r>
+      <w:r>
+        <w:rPr>
+          <w:rFonts w:ascii="Calibri" w:hAnsi="Calibri"/>
+        </w:rPr>
+        <w:t>opia de la escritura del bien inmueble a hipotecar</w:t>
+      </w:r>
+    </w:p>
+    <w:p>
+      <w:pPr>
+        <w:pStyle w:val="Prrafodelista"/>
+        <w:numPr>
+          <w:ilvl w:val="1"/>
+          <w:numId w:val="5"/>
+        </w:numPr>
+        <w:rPr>
+          <w:b/>
+        </w:rPr>
+      </w:pPr>
+      <w:r>
+        <w:rPr>
+          <w:rFonts w:ascii="Calibri" w:hAnsi="Calibri"/>
+        </w:rPr>
+        <w:t>V</w:t>
+      </w:r>
+      <w:r>
+        <w:rPr>
+          <w:rFonts w:ascii="Calibri" w:hAnsi="Calibri"/>
+        </w:rPr>
+        <w:t>erificación o certificación registral</w:t>
+      </w:r>
+    </w:p>
+    <w:p>
+      <w:pPr>
+        <w:pStyle w:val="Prrafodelista"/>
+        <w:numPr>
+          <w:ilvl w:val="0"/>
+          <w:numId w:val="5"/>
+        </w:numPr>
+        <w:rPr>
+          <w:b/>
+        </w:rPr>
+      </w:pPr>
+      <w:r>
+        <w:rPr>
+          <w:rFonts w:ascii="Calibri" w:hAnsi="Calibri"/>
+          <w:b/>
+        </w:rPr>
+        <w:t>Trabajador por cuenta ajena:</w:t>
+      </w:r>
+    </w:p>
+    <w:p>
+      <w:pPr>
+        <w:pStyle w:val="Prrafodelista"/>
+        <w:numPr>
+          <w:ilvl w:val="1"/>
+          <w:numId w:val="5"/>
+        </w:numPr>
+        <w:rPr>
+          <w:b/>
+        </w:rPr>
+      </w:pPr>
+      <w:r>
+        <w:rPr>
+          <w:rFonts w:ascii="Calibri" w:hAnsi="Calibri"/>
+        </w:rPr>
+        <w:t>Últimas nóminas</w:t>
+      </w:r>
+    </w:p>
+    <w:p>
+      <w:pPr>
+        <w:pStyle w:val="Prrafodelista"/>
+        <w:numPr>
+          <w:ilvl w:val="1"/>
+          <w:numId w:val="5"/>
+        </w:numPr>
+        <w:rPr>
+          <w:b/>
+        </w:rPr>
+      </w:pPr>
+      <w:r>
+        <w:rPr>
+          <w:rFonts w:ascii="Calibri" w:hAnsi="Calibri"/>
+        </w:rPr>
+        <w:t>Última declaración de la renta</w:t>
+      </w:r>
+    </w:p>
+    <w:p>
+      <w:pPr>
+        <w:pStyle w:val="Prrafodelista"/>
+        <w:numPr>
+          <w:ilvl w:val="1"/>
+          <w:numId w:val="5"/>
+        </w:numPr>
+        <w:rPr>
+          <w:b/>
+        </w:rPr>
+      </w:pPr>
+      <w:r>
+        <w:rPr>
+          <w:rFonts w:ascii="Calibri" w:hAnsi="Calibri"/>
+        </w:rPr>
+        <w:t>Otros justificantes de ingresos, si los hay</w:t>
+      </w:r>
+      <w:bookmarkStart w:id="0" w:name="_GoBack"/>
+      <w:r>
+        <w:rPr>
+          <w:rFonts w:ascii="Calibri" w:hAnsi="Calibri"/>
+          <w:position w:val="-70"/>
+        </w:rPr>
+        <w:object w:dxaOrig="3920" w:dyaOrig="1080">
+          <v:shapetype id="_x0000_t75" coordsize="21600,21600" o:spt="75" o:preferrelative="t" path="m@4@5l@4@11@9@11@9@5xe" filled="f" stroked="f">
+            <v:stroke joinstyle="miter"/>
+            <v:formulas>
+              <v:f eqn="if lineDrawn pixelLineWidth 0"/>
+              <v:f eqn="sum @0 1 0"/>
+              <v:f eqn="sum 0 0 @1"/>
+              <v:f eqn="prod @2 1 2"/>
+              <v:f eqn="prod @3 21600 pixelWidth"/>
+              <v:f eqn="prod @3 21600 pixelHeight"/>
+              <v:f eqn="sum @0 0 1"/>
+              <v:f eqn="prod @6 1 2"/>
+              <v:f eqn="prod @7 21600 pixelWidth"/>
+              <v:f eqn="sum @8 21600 0"/>
+              <v:f eqn="prod @7 21600 pixelHeight"/>
+              <v:f eqn="sum @10 21600 0"/>
+            </v:formulas>
+            <v:path o:extrusionok="f" gradientshapeok="t" o:connecttype="rect"/>
+            <o:lock v:ext="edit" aspectratio="t"/>
+          </v:shapetype>
+          <v:shape id="_x0000_i1113" type="#_x0000_t75" style="width:161.25pt;height:54pt" o:ole="" o:bordertopcolor="this" o:borderleftcolor="this" o:borderbottomcolor="this" o:borderrightcolor="this" o:allowoverlap="f">
+            <v:imagedata r:id="rId6" o:title=""/>
+            <w10:bordertop type="single" width="4"/>
+            <w10:borderleft type="single" width="4"/>
+            <w10:borderbottom type="single" width="4"/>
+            <w10:borderright type="single" width="4"/>
+          </v:shape>
+          <o:OLEObject Type="Embed" ProgID="Equation.3" ShapeID="_x0000_i1113" DrawAspect="Content" ObjectID="_1635159087" r:id="rId7"/>
+        </w:object>
+      </w:r>
+      <w:bookmarkEnd w:id="0"/>
+    </w:p>
+    <w:p>
+      <w:pPr>
+        <w:pStyle w:val="Prrafodelista"/>
+        <w:numPr>
+          <w:ilvl w:val="0"/>
+          <w:numId w:val="5"/>
+        </w:numPr>
+        <w:rPr>
+          <w:b/>
+        </w:rPr>
+      </w:pPr>
+      <w:r>
+        <w:rPr>
+          <w:rFonts w:ascii="Calibri" w:hAnsi="Calibri"/>
+          <w:b/>
+        </w:rPr>
+        <w:t>Trabajador por cuenta propia:</w:t>
+      </w:r>
+    </w:p>
+    <w:p>
+      <w:pPr>
+        <w:pStyle w:val="Prrafodelista"/>
+        <w:numPr>
+          <w:ilvl w:val="1"/>
+          <w:numId w:val="5"/>
+        </w:numPr>
+      </w:pPr>
+      <w:r>
+        <w:t>Última declaración de la renta</w:t>
+      </w:r>
+    </w:p>
+    <w:p>
+      <w:pPr>
+        <w:pStyle w:val="Prrafodelista"/>
+        <w:numPr>
+          <w:ilvl w:val="1"/>
+          <w:numId w:val="5"/>
+        </w:numPr>
+      </w:pPr>
+      <w:r>
+        <w:t>Pagos fraccionados de renta del año en curso</w:t>
+      </w:r>
+    </w:p>
+    <w:p>
+      <w:pPr>
+        <w:pStyle w:val="Prrafodelista"/>
+        <w:numPr>
+          <w:ilvl w:val="1"/>
+          <w:numId w:val="5"/>
+        </w:numPr>
+      </w:pPr>
+      <w:r>
+        <w:t>Última declaración anual del IVA</w:t>
+      </w:r>
+    </w:p>
     <w:sectPr>
       <w:type w:val="continuous"/>
       <w:pgSz w:w="11906" w:h="16838"/>
-      <w:pgMar w:top="851" w:right="851" w:bottom="851" w:left="851" w:header="709" w:footer="709" w:gutter="0"/>
+      <w:pgMar w:top="851" w:right="851" w:bottom="851" w:left="851" w:header="708" w:footer="708" w:gutter="0"/>
       <w:pgBorders w:offsetFrom="page">
         <w:top w:val="twistedLines1" w:sz="18" w:space="24" w:color="auto"/>
         <w:left w:val="twistedLines1" w:sz="18" w:space="24" w:color="auto"/>
@@ -527,6 +812,619 @@
     </w:sectPr>
   </w:body>
 </w:document>
+</file>
+
+<file path=word/numbering.xml><?xml version="1.0" encoding="utf-8"?>
+<w:numbering xmlns:wpc="http://schemas.microsoft.com/office/word/2010/wordprocessingCanvas" xmlns:cx="http://schemas.microsoft.com/office/drawing/2014/chartex" xmlns:mc="http://schemas.openxmlformats.org/markup-compatibility/2006" xmlns:o="urn:schemas-microsoft-com:office:office" xmlns:r="http://schemas.openxmlformats.org/officeDocument/2006/relationships" xmlns:m="http://schemas.openxmlformats.org/officeDocument/2006/math" xmlns:v="urn:schemas-microsoft-com:vml" xmlns:wp14="http://schemas.microsoft.com/office/word/2010/wordprocessingDrawing" xmlns:wp="http://schemas.openxmlformats.org/drawingml/2006/wordprocessingDrawing" xmlns:w10="urn:schemas-microsoft-com:office:word" xmlns:w="http://schemas.openxmlformats.org/wordprocessingml/2006/main" xmlns:w14="http://schemas.microsoft.com/office/word/2010/wordml" xmlns:w15="http://schemas.microsoft.com/office/word/2012/wordml" xmlns:w16se="http://schemas.microsoft.com/office/word/2015/wordml/symex" xmlns:wpg="http://schemas.microsoft.com/office/word/2010/wordprocessingGroup" xmlns:wpi="http://schemas.microsoft.com/office/word/2010/wordprocessingInk" xmlns:wne="http://schemas.microsoft.com/office/word/2006/wordml" xmlns:wps="http://schemas.microsoft.com/office/word/2010/wordprocessingShape" mc:Ignorable="w14 w15 w16se wp14">
+  <w:abstractNum w:abstractNumId="0" w15:restartNumberingAfterBreak="0">
+    <w:nsid w:val="4384569F"/>
+    <w:multiLevelType w:val="hybridMultilevel"/>
+    <w:tmpl w:val="5BD202A4"/>
+    <w:lvl w:ilvl="0" w:tplc="0C0A000F">
+      <w:start w:val="1"/>
+      <w:numFmt w:val="decimal"/>
+      <w:lvlText w:val="%1."/>
+      <w:lvlJc w:val="left"/>
+      <w:pPr>
+        <w:ind w:left="720" w:hanging="360"/>
+      </w:pPr>
+      <w:rPr>
+        <w:rFonts w:hint="default"/>
+      </w:rPr>
+    </w:lvl>
+    <w:lvl w:ilvl="1" w:tplc="0C0A0019" w:tentative="1">
+      <w:start w:val="1"/>
+      <w:numFmt w:val="lowerLetter"/>
+      <w:lvlText w:val="%2."/>
+      <w:lvlJc w:val="left"/>
+      <w:pPr>
+        <w:ind w:left="1440" w:hanging="360"/>
+      </w:pPr>
+    </w:lvl>
+    <w:lvl w:ilvl="2" w:tplc="0C0A001B" w:tentative="1">
+      <w:start w:val="1"/>
+      <w:numFmt w:val="lowerRoman"/>
+      <w:lvlText w:val="%3."/>
+      <w:lvlJc w:val="right"/>
+      <w:pPr>
+        <w:ind w:left="2160" w:hanging="180"/>
+      </w:pPr>
+    </w:lvl>
+    <w:lvl w:ilvl="3" w:tplc="0C0A000F" w:tentative="1">
+      <w:start w:val="1"/>
+      <w:numFmt w:val="decimal"/>
+      <w:lvlText w:val="%4."/>
+      <w:lvlJc w:val="left"/>
+      <w:pPr>
+        <w:ind w:left="2880" w:hanging="360"/>
+      </w:pPr>
+    </w:lvl>
+    <w:lvl w:ilvl="4" w:tplc="0C0A0019" w:tentative="1">
+      <w:start w:val="1"/>
+      <w:numFmt w:val="lowerLetter"/>
+      <w:lvlText w:val="%5."/>
+      <w:lvlJc w:val="left"/>
+      <w:pPr>
+        <w:ind w:left="3600" w:hanging="360"/>
+      </w:pPr>
+    </w:lvl>
+    <w:lvl w:ilvl="5" w:tplc="0C0A001B" w:tentative="1">
+      <w:start w:val="1"/>
+      <w:numFmt w:val="lowerRoman"/>
+      <w:lvlText w:val="%6."/>
+      <w:lvlJc w:val="right"/>
+      <w:pPr>
+        <w:ind w:left="4320" w:hanging="180"/>
+      </w:pPr>
+    </w:lvl>
+    <w:lvl w:ilvl="6" w:tplc="0C0A000F" w:tentative="1">
+      <w:start w:val="1"/>
+      <w:numFmt w:val="decimal"/>
+      <w:lvlText w:val="%7."/>
+      <w:lvlJc w:val="left"/>
+      <w:pPr>
+        <w:ind w:left="5040" w:hanging="360"/>
+      </w:pPr>
+    </w:lvl>
+    <w:lvl w:ilvl="7" w:tplc="0C0A0019" w:tentative="1">
+      <w:start w:val="1"/>
+      <w:numFmt w:val="lowerLetter"/>
+      <w:lvlText w:val="%8."/>
+      <w:lvlJc w:val="left"/>
+      <w:pPr>
+        <w:ind w:left="5760" w:hanging="360"/>
+      </w:pPr>
+    </w:lvl>
+    <w:lvl w:ilvl="8" w:tplc="0C0A001B" w:tentative="1">
+      <w:start w:val="1"/>
+      <w:numFmt w:val="lowerRoman"/>
+      <w:lvlText w:val="%9."/>
+      <w:lvlJc w:val="right"/>
+      <w:pPr>
+        <w:ind w:left="6480" w:hanging="180"/>
+      </w:pPr>
+    </w:lvl>
+  </w:abstractNum>
+  <w:abstractNum w:abstractNumId="1" w15:restartNumberingAfterBreak="0">
+    <w:nsid w:val="47A371C2"/>
+    <w:multiLevelType w:val="hybridMultilevel"/>
+    <w:tmpl w:val="D0527984"/>
+    <w:lvl w:ilvl="0" w:tplc="0C0A000F">
+      <w:start w:val="1"/>
+      <w:numFmt w:val="decimal"/>
+      <w:lvlText w:val="%1."/>
+      <w:lvlJc w:val="left"/>
+      <w:pPr>
+        <w:ind w:left="720" w:hanging="360"/>
+      </w:pPr>
+      <w:rPr>
+        <w:rFonts w:hint="default"/>
+      </w:rPr>
+    </w:lvl>
+    <w:lvl w:ilvl="1" w:tplc="0C0A0019" w:tentative="1">
+      <w:start w:val="1"/>
+      <w:numFmt w:val="lowerLetter"/>
+      <w:lvlText w:val="%2."/>
+      <w:lvlJc w:val="left"/>
+      <w:pPr>
+        <w:ind w:left="1440" w:hanging="360"/>
+      </w:pPr>
+    </w:lvl>
+    <w:lvl w:ilvl="2" w:tplc="0C0A001B" w:tentative="1">
+      <w:start w:val="1"/>
+      <w:numFmt w:val="lowerRoman"/>
+      <w:lvlText w:val="%3."/>
+      <w:lvlJc w:val="right"/>
+      <w:pPr>
+        <w:ind w:left="2160" w:hanging="180"/>
+      </w:pPr>
+    </w:lvl>
+    <w:lvl w:ilvl="3" w:tplc="0C0A000F" w:tentative="1">
+      <w:start w:val="1"/>
+      <w:numFmt w:val="decimal"/>
+      <w:lvlText w:val="%4."/>
+      <w:lvlJc w:val="left"/>
+      <w:pPr>
+        <w:ind w:left="2880" w:hanging="360"/>
+      </w:pPr>
+    </w:lvl>
+    <w:lvl w:ilvl="4" w:tplc="0C0A0019" w:tentative="1">
+      <w:start w:val="1"/>
+      <w:numFmt w:val="lowerLetter"/>
+      <w:lvlText w:val="%5."/>
+      <w:lvlJc w:val="left"/>
+      <w:pPr>
+        <w:ind w:left="3600" w:hanging="360"/>
+      </w:pPr>
+    </w:lvl>
+    <w:lvl w:ilvl="5" w:tplc="0C0A001B" w:tentative="1">
+      <w:start w:val="1"/>
+      <w:numFmt w:val="lowerRoman"/>
+      <w:lvlText w:val="%6."/>
+      <w:lvlJc w:val="right"/>
+      <w:pPr>
+        <w:ind w:left="4320" w:hanging="180"/>
+      </w:pPr>
+    </w:lvl>
+    <w:lvl w:ilvl="6" w:tplc="0C0A000F" w:tentative="1">
+      <w:start w:val="1"/>
+      <w:numFmt w:val="decimal"/>
+      <w:lvlText w:val="%7."/>
+      <w:lvlJc w:val="left"/>
+      <w:pPr>
+        <w:ind w:left="5040" w:hanging="360"/>
+      </w:pPr>
+    </w:lvl>
+    <w:lvl w:ilvl="7" w:tplc="0C0A0019" w:tentative="1">
+      <w:start w:val="1"/>
+      <w:numFmt w:val="lowerLetter"/>
+      <w:lvlText w:val="%8."/>
+      <w:lvlJc w:val="left"/>
+      <w:pPr>
+        <w:ind w:left="5760" w:hanging="360"/>
+      </w:pPr>
+    </w:lvl>
+    <w:lvl w:ilvl="8" w:tplc="0C0A001B" w:tentative="1">
+      <w:start w:val="1"/>
+      <w:numFmt w:val="lowerRoman"/>
+      <w:lvlText w:val="%9."/>
+      <w:lvlJc w:val="right"/>
+      <w:pPr>
+        <w:ind w:left="6480" w:hanging="180"/>
+      </w:pPr>
+    </w:lvl>
+  </w:abstractNum>
+  <w:abstractNum w:abstractNumId="2" w15:restartNumberingAfterBreak="0">
+    <w:nsid w:val="4E887A23"/>
+    <w:multiLevelType w:val="multilevel"/>
+    <w:tmpl w:val="FFBECC1A"/>
+    <w:lvl w:ilvl="0">
+      <w:start w:val="1"/>
+      <w:numFmt w:val="decimal"/>
+      <w:suff w:val="nothing"/>
+      <w:lvlText w:val="%1.-"/>
+      <w:lvlJc w:val="left"/>
+      <w:pPr>
+        <w:ind w:left="0" w:firstLine="567"/>
+      </w:pPr>
+      <w:rPr>
+        <w:rFonts w:hint="default"/>
+      </w:rPr>
+    </w:lvl>
+    <w:lvl w:ilvl="1">
+      <w:start w:val="1"/>
+      <w:numFmt w:val="cardinalText"/>
+      <w:lvlText w:val="%2-"/>
+      <w:lvlJc w:val="left"/>
+      <w:pPr>
+        <w:tabs>
+          <w:tab w:val="num" w:pos="1418"/>
+        </w:tabs>
+        <w:ind w:left="2835" w:hanging="1417"/>
+      </w:pPr>
+      <w:rPr>
+        <w:rFonts w:hint="default"/>
+      </w:rPr>
+    </w:lvl>
+    <w:lvl w:ilvl="2">
+      <w:start w:val="1"/>
+      <w:numFmt w:val="lowerRoman"/>
+      <w:lvlText w:val="%3)"/>
+      <w:lvlJc w:val="left"/>
+      <w:pPr>
+        <w:tabs>
+          <w:tab w:val="num" w:pos="1080"/>
+        </w:tabs>
+        <w:ind w:left="1080" w:hanging="360"/>
+      </w:pPr>
+      <w:rPr>
+        <w:rFonts w:hint="default"/>
+      </w:rPr>
+    </w:lvl>
+    <w:lvl w:ilvl="3">
+      <w:start w:val="1"/>
+      <w:numFmt w:val="decimal"/>
+      <w:lvlText w:val="(%4)"/>
+      <w:lvlJc w:val="left"/>
+      <w:pPr>
+        <w:tabs>
+          <w:tab w:val="num" w:pos="1440"/>
+        </w:tabs>
+        <w:ind w:left="1440" w:hanging="360"/>
+      </w:pPr>
+      <w:rPr>
+        <w:rFonts w:hint="default"/>
+      </w:rPr>
+    </w:lvl>
+    <w:lvl w:ilvl="4">
+      <w:start w:val="1"/>
+      <w:numFmt w:val="lowerLetter"/>
+      <w:lvlText w:val="(%5)"/>
+      <w:lvlJc w:val="left"/>
+      <w:pPr>
+        <w:tabs>
+          <w:tab w:val="num" w:pos="1800"/>
+        </w:tabs>
+        <w:ind w:left="1800" w:hanging="360"/>
+      </w:pPr>
+      <w:rPr>
+        <w:rFonts w:hint="default"/>
+      </w:rPr>
+    </w:lvl>
+    <w:lvl w:ilvl="5">
+      <w:start w:val="1"/>
+      <w:numFmt w:val="lowerRoman"/>
+      <w:lvlText w:val="(%6)"/>
+      <w:lvlJc w:val="left"/>
+      <w:pPr>
+        <w:tabs>
+          <w:tab w:val="num" w:pos="2160"/>
+        </w:tabs>
+        <w:ind w:left="2160" w:hanging="360"/>
+      </w:pPr>
+      <w:rPr>
+        <w:rFonts w:hint="default"/>
+      </w:rPr>
+    </w:lvl>
+    <w:lvl w:ilvl="6">
+      <w:start w:val="1"/>
+      <w:numFmt w:val="decimal"/>
+      <w:lvlText w:val="%7."/>
+      <w:lvlJc w:val="left"/>
+      <w:pPr>
+        <w:tabs>
+          <w:tab w:val="num" w:pos="2520"/>
+        </w:tabs>
+        <w:ind w:left="2520" w:hanging="360"/>
+      </w:pPr>
+      <w:rPr>
+        <w:rFonts w:hint="default"/>
+      </w:rPr>
+    </w:lvl>
+    <w:lvl w:ilvl="7">
+      <w:start w:val="1"/>
+      <w:numFmt w:val="lowerLetter"/>
+      <w:lvlText w:val="%8."/>
+      <w:lvlJc w:val="left"/>
+      <w:pPr>
+        <w:tabs>
+          <w:tab w:val="num" w:pos="2880"/>
+        </w:tabs>
+        <w:ind w:left="2880" w:hanging="360"/>
+      </w:pPr>
+      <w:rPr>
+        <w:rFonts w:hint="default"/>
+      </w:rPr>
+    </w:lvl>
+    <w:lvl w:ilvl="8">
+      <w:start w:val="1"/>
+      <w:numFmt w:val="lowerRoman"/>
+      <w:lvlText w:val="%9."/>
+      <w:lvlJc w:val="left"/>
+      <w:pPr>
+        <w:tabs>
+          <w:tab w:val="num" w:pos="3240"/>
+        </w:tabs>
+        <w:ind w:left="3240" w:hanging="360"/>
+      </w:pPr>
+      <w:rPr>
+        <w:rFonts w:hint="default"/>
+      </w:rPr>
+    </w:lvl>
+  </w:abstractNum>
+  <w:abstractNum w:abstractNumId="3" w15:restartNumberingAfterBreak="0">
+    <w:nsid w:val="63271BBF"/>
+    <w:multiLevelType w:val="multilevel"/>
+    <w:tmpl w:val="27D0D572"/>
+    <w:lvl w:ilvl="0">
+      <w:start w:val="1"/>
+      <w:numFmt w:val="decimal"/>
+      <w:suff w:val="nothing"/>
+      <w:lvlText w:val="%1.-"/>
+      <w:lvlJc w:val="left"/>
+      <w:pPr>
+        <w:ind w:left="0" w:firstLine="567"/>
+      </w:pPr>
+      <w:rPr>
+        <w:rFonts w:ascii="Cambria Math" w:hAnsi="Cambria Math" w:hint="default"/>
+      </w:rPr>
+    </w:lvl>
+    <w:lvl w:ilvl="1">
+      <w:start w:val="1"/>
+      <w:numFmt w:val="cardinalText"/>
+      <w:lvlText w:val="%2-"/>
+      <w:lvlJc w:val="left"/>
+      <w:pPr>
+        <w:tabs>
+          <w:tab w:val="num" w:pos="1418"/>
+        </w:tabs>
+        <w:ind w:left="2835" w:hanging="1417"/>
+      </w:pPr>
+      <w:rPr>
+        <w:rFonts w:hint="default"/>
+        <w:b w:val="0"/>
+      </w:rPr>
+    </w:lvl>
+    <w:lvl w:ilvl="2">
+      <w:start w:val="1"/>
+      <w:numFmt w:val="lowerRoman"/>
+      <w:lvlText w:val="%3)"/>
+      <w:lvlJc w:val="left"/>
+      <w:pPr>
+        <w:tabs>
+          <w:tab w:val="num" w:pos="1080"/>
+        </w:tabs>
+        <w:ind w:left="1080" w:hanging="360"/>
+      </w:pPr>
+      <w:rPr>
+        <w:rFonts w:hint="default"/>
+      </w:rPr>
+    </w:lvl>
+    <w:lvl w:ilvl="3">
+      <w:start w:val="1"/>
+      <w:numFmt w:val="decimal"/>
+      <w:lvlText w:val="(%4)"/>
+      <w:lvlJc w:val="left"/>
+      <w:pPr>
+        <w:tabs>
+          <w:tab w:val="num" w:pos="1440"/>
+        </w:tabs>
+        <w:ind w:left="1440" w:hanging="360"/>
+      </w:pPr>
+      <w:rPr>
+        <w:rFonts w:hint="default"/>
+      </w:rPr>
+    </w:lvl>
+    <w:lvl w:ilvl="4">
+      <w:start w:val="1"/>
+      <w:numFmt w:val="lowerLetter"/>
+      <w:lvlText w:val="(%5)"/>
+      <w:lvlJc w:val="left"/>
+      <w:pPr>
+        <w:tabs>
+          <w:tab w:val="num" w:pos="1800"/>
+        </w:tabs>
+        <w:ind w:left="1800" w:hanging="360"/>
+      </w:pPr>
+      <w:rPr>
+        <w:rFonts w:hint="default"/>
+      </w:rPr>
+    </w:lvl>
+    <w:lvl w:ilvl="5">
+      <w:start w:val="1"/>
+      <w:numFmt w:val="lowerRoman"/>
+      <w:lvlText w:val="(%6)"/>
+      <w:lvlJc w:val="left"/>
+      <w:pPr>
+        <w:tabs>
+          <w:tab w:val="num" w:pos="2160"/>
+        </w:tabs>
+        <w:ind w:left="2160" w:hanging="360"/>
+      </w:pPr>
+      <w:rPr>
+        <w:rFonts w:hint="default"/>
+      </w:rPr>
+    </w:lvl>
+    <w:lvl w:ilvl="6">
+      <w:start w:val="1"/>
+      <w:numFmt w:val="decimal"/>
+      <w:lvlText w:val="%7."/>
+      <w:lvlJc w:val="left"/>
+      <w:pPr>
+        <w:tabs>
+          <w:tab w:val="num" w:pos="2520"/>
+        </w:tabs>
+        <w:ind w:left="2520" w:hanging="360"/>
+      </w:pPr>
+      <w:rPr>
+        <w:rFonts w:hint="default"/>
+      </w:rPr>
+    </w:lvl>
+    <w:lvl w:ilvl="7">
+      <w:start w:val="1"/>
+      <w:numFmt w:val="lowerLetter"/>
+      <w:lvlText w:val="%8."/>
+      <w:lvlJc w:val="left"/>
+      <w:pPr>
+        <w:tabs>
+          <w:tab w:val="num" w:pos="2880"/>
+        </w:tabs>
+        <w:ind w:left="2880" w:hanging="360"/>
+      </w:pPr>
+      <w:rPr>
+        <w:rFonts w:hint="default"/>
+      </w:rPr>
+    </w:lvl>
+    <w:lvl w:ilvl="8">
+      <w:start w:val="1"/>
+      <w:numFmt w:val="lowerRoman"/>
+      <w:lvlText w:val="%9."/>
+      <w:lvlJc w:val="left"/>
+      <w:pPr>
+        <w:tabs>
+          <w:tab w:val="num" w:pos="3240"/>
+        </w:tabs>
+        <w:ind w:left="3240" w:hanging="360"/>
+      </w:pPr>
+      <w:rPr>
+        <w:rFonts w:hint="default"/>
+      </w:rPr>
+    </w:lvl>
+  </w:abstractNum>
+  <w:abstractNum w:abstractNumId="4" w15:restartNumberingAfterBreak="0">
+    <w:nsid w:val="7C4B1CE0"/>
+    <w:multiLevelType w:val="multilevel"/>
+    <w:tmpl w:val="FFBECC1A"/>
+    <w:lvl w:ilvl="0">
+      <w:start w:val="1"/>
+      <w:numFmt w:val="decimal"/>
+      <w:suff w:val="nothing"/>
+      <w:lvlText w:val="%1.-"/>
+      <w:lvlJc w:val="left"/>
+      <w:pPr>
+        <w:ind w:left="0" w:firstLine="567"/>
+      </w:pPr>
+      <w:rPr>
+        <w:rFonts w:hint="default"/>
+      </w:rPr>
+    </w:lvl>
+    <w:lvl w:ilvl="1">
+      <w:start w:val="1"/>
+      <w:numFmt w:val="cardinalText"/>
+      <w:lvlText w:val="%2-"/>
+      <w:lvlJc w:val="left"/>
+      <w:pPr>
+        <w:tabs>
+          <w:tab w:val="num" w:pos="1418"/>
+        </w:tabs>
+        <w:ind w:left="2835" w:hanging="1417"/>
+      </w:pPr>
+      <w:rPr>
+        <w:rFonts w:hint="default"/>
+      </w:rPr>
+    </w:lvl>
+    <w:lvl w:ilvl="2">
+      <w:start w:val="1"/>
+      <w:numFmt w:val="lowerRoman"/>
+      <w:lvlText w:val="%3)"/>
+      <w:lvlJc w:val="left"/>
+      <w:pPr>
+        <w:tabs>
+          <w:tab w:val="num" w:pos="1080"/>
+        </w:tabs>
+        <w:ind w:left="1080" w:hanging="360"/>
+      </w:pPr>
+      <w:rPr>
+        <w:rFonts w:hint="default"/>
+      </w:rPr>
+    </w:lvl>
+    <w:lvl w:ilvl="3">
+      <w:start w:val="1"/>
+      <w:numFmt w:val="decimal"/>
+      <w:lvlText w:val="(%4)"/>
+      <w:lvlJc w:val="left"/>
+      <w:pPr>
+        <w:tabs>
+          <w:tab w:val="num" w:pos="1440"/>
+        </w:tabs>
+        <w:ind w:left="1440" w:hanging="360"/>
+      </w:pPr>
+      <w:rPr>
+        <w:rFonts w:hint="default"/>
+      </w:rPr>
+    </w:lvl>
+    <w:lvl w:ilvl="4">
+      <w:start w:val="1"/>
+      <w:numFmt w:val="lowerLetter"/>
+      <w:lvlText w:val="(%5)"/>
+      <w:lvlJc w:val="left"/>
+      <w:pPr>
+        <w:tabs>
+          <w:tab w:val="num" w:pos="1800"/>
+        </w:tabs>
+        <w:ind w:left="1800" w:hanging="360"/>
+      </w:pPr>
+      <w:rPr>
+        <w:rFonts w:hint="default"/>
+      </w:rPr>
+    </w:lvl>
+    <w:lvl w:ilvl="5">
+      <w:start w:val="1"/>
+      <w:numFmt w:val="lowerRoman"/>
+      <w:lvlText w:val="(%6)"/>
+      <w:lvlJc w:val="left"/>
+      <w:pPr>
+        <w:tabs>
+          <w:tab w:val="num" w:pos="2160"/>
+        </w:tabs>
+        <w:ind w:left="2160" w:hanging="360"/>
+      </w:pPr>
+      <w:rPr>
+        <w:rFonts w:hint="default"/>
+      </w:rPr>
+    </w:lvl>
+    <w:lvl w:ilvl="6">
+      <w:start w:val="1"/>
+      <w:numFmt w:val="decimal"/>
+      <w:lvlText w:val="%7."/>
+      <w:lvlJc w:val="left"/>
+      <w:pPr>
+        <w:tabs>
+          <w:tab w:val="num" w:pos="2520"/>
+        </w:tabs>
+        <w:ind w:left="2520" w:hanging="360"/>
+      </w:pPr>
+      <w:rPr>
+        <w:rFonts w:hint="default"/>
+      </w:rPr>
+    </w:lvl>
+    <w:lvl w:ilvl="7">
+      <w:start w:val="1"/>
+      <w:numFmt w:val="lowerLetter"/>
+      <w:lvlText w:val="%8."/>
+      <w:lvlJc w:val="left"/>
+      <w:pPr>
+        <w:tabs>
+          <w:tab w:val="num" w:pos="2880"/>
+        </w:tabs>
+        <w:ind w:left="2880" w:hanging="360"/>
+      </w:pPr>
+      <w:rPr>
+        <w:rFonts w:hint="default"/>
+      </w:rPr>
+    </w:lvl>
+    <w:lvl w:ilvl="8">
+      <w:start w:val="1"/>
+      <w:numFmt w:val="lowerRoman"/>
+      <w:lvlText w:val="%9."/>
+      <w:lvlJc w:val="left"/>
+      <w:pPr>
+        <w:tabs>
+          <w:tab w:val="num" w:pos="3240"/>
+        </w:tabs>
+        <w:ind w:left="3240" w:hanging="360"/>
+      </w:pPr>
+      <w:rPr>
+        <w:rFonts w:hint="default"/>
+      </w:rPr>
+    </w:lvl>
+  </w:abstractNum>
+  <w:num w:numId="1">
+    <w:abstractNumId w:val="2"/>
+  </w:num>
+  <w:num w:numId="2">
+    <w:abstractNumId w:val="1"/>
+  </w:num>
+  <w:num w:numId="3">
+    <w:abstractNumId w:val="4"/>
+  </w:num>
+  <w:num w:numId="4">
+    <w:abstractNumId w:val="0"/>
+  </w:num>
+  <w:num w:numId="5">
+    <w:abstractNumId w:val="3"/>
+  </w:num>
+</w:numbering>
 </file>
 
 <file path=word/styles.xml><?xml version="1.0" encoding="utf-8"?>
@@ -1066,6 +1964,62 @@
       <w:shd w:val="clear" w:color="auto" w:fill="auto"/>
     </w:tcPr>
   </w:style>
+  <w:style w:type="paragraph" w:styleId="Citadestacada">
+    <w:name w:val="Intense Quote"/>
+    <w:basedOn w:val="Normal"/>
+    <w:next w:val="Normal"/>
+    <w:link w:val="CitadestacadaCar"/>
+    <w:uiPriority w:val="30"/>
+    <w:qFormat/>
+    <w:rsid w:val="00582EC3"/>
+    <w:pPr>
+      <w:pBdr>
+        <w:top w:val="single" w:sz="4" w:space="10" w:color="5B9BD5" w:themeColor="accent1"/>
+        <w:bottom w:val="single" w:sz="4" w:space="10" w:color="5B9BD5" w:themeColor="accent1"/>
+      </w:pBdr>
+      <w:spacing w:before="360" w:after="360"/>
+      <w:ind w:left="864" w:right="864"/>
+      <w:jc w:val="center"/>
+    </w:pPr>
+    <w:rPr>
+      <w:i/>
+      <w:iCs/>
+      <w:color w:val="5B9BD5" w:themeColor="accent1"/>
+    </w:rPr>
+  </w:style>
+  <w:style w:type="character" w:customStyle="1" w:styleId="CitadestacadaCar">
+    <w:name w:val="Cita destacada Car"/>
+    <w:basedOn w:val="Fuentedeprrafopredeter"/>
+    <w:link w:val="Citadestacada"/>
+    <w:uiPriority w:val="30"/>
+    <w:rsid w:val="00582EC3"/>
+    <w:rPr>
+      <w:i/>
+      <w:iCs/>
+      <w:color w:val="5B9BD5" w:themeColor="accent1"/>
+    </w:rPr>
+  </w:style>
+  <w:style w:type="paragraph" w:styleId="Prrafodelista">
+    <w:name w:val="List Paragraph"/>
+    <w:basedOn w:val="Normal"/>
+    <w:uiPriority w:val="34"/>
+    <w:qFormat/>
+    <w:rsid w:val="008C435A"/>
+    <w:pPr>
+      <w:ind w:left="720"/>
+      <w:contextualSpacing/>
+    </w:pPr>
+  </w:style>
+  <w:style w:type="character" w:styleId="Textodelmarcadordeposicin">
+    <w:name w:val="Placeholder Text"/>
+    <w:basedOn w:val="Fuentedeprrafopredeter"/>
+    <w:uiPriority w:val="99"/>
+    <w:semiHidden/>
+    <w:rsid w:val="00186CF5"/>
+    <w:rPr>
+      <w:color w:val="808080"/>
+    </w:rPr>
+  </w:style>
 </w:styles>
 </file>
 
@@ -1353,7 +2307,7 @@
 </file>
 
 <file path=customXml/itemProps1.xml><?xml version="1.0" encoding="utf-8"?>
-<ds:datastoreItem xmlns:ds="http://schemas.openxmlformats.org/officeDocument/2006/customXml" ds:itemID="{E137ECB5-F9AC-4B32-B21E-F8A5F893B93A}">
+<ds:datastoreItem xmlns:ds="http://schemas.openxmlformats.org/officeDocument/2006/customXml" ds:itemID="{4A43A8EF-8C99-41E6-B0A6-5861B749824A}">
   <ds:schemaRefs>
     <ds:schemaRef ds:uri="http://schemas.openxmlformats.org/officeDocument/2006/bibliography"/>
   </ds:schemaRefs>

</xml_diff>

<commit_message>
Ejercicio word en academia que olvidé guardar
</commit_message>
<xml_diff>
--- a/m1/Ejercicios/20191112/WordEjercicio2.docx
+++ b/m1/Ejercicios/20191112/WordEjercicio2.docx
@@ -465,7 +465,25 @@
                 <w:sz w:val="18"/>
                 <w:szCs w:val="18"/>
               </w:rPr>
-              <w:t>A través de una sociedad de tasación autorizada usted sabrá cual es la valoración del inmueble y si la cantidad que le pide el comprador se ajusta a los valores del mercado. La tasación de la vivienda es, por tanto, otra forma de aumentar tanto su seguridad como la de la entidad financiera que, si usted lo desea, personalmente puede encargar a una sociedad que lleve a cabo la operación.</w:t>
+              <w:t xml:space="preserve">A través de una sociedad de tasación autorizada usted sabrá </w:t>
+            </w:r>
+            <w:proofErr w:type="spellStart"/>
+            <w:r>
+              <w:rPr>
+                <w:rFonts w:ascii="Calibri" w:hAnsi="Calibri"/>
+                <w:sz w:val="18"/>
+                <w:szCs w:val="18"/>
+              </w:rPr>
+              <w:t>cual</w:t>
+            </w:r>
+            <w:proofErr w:type="spellEnd"/>
+            <w:r>
+              <w:rPr>
+                <w:rFonts w:ascii="Calibri" w:hAnsi="Calibri"/>
+                <w:sz w:val="18"/>
+                <w:szCs w:val="18"/>
+              </w:rPr>
+              <w:t xml:space="preserve"> es la valoración del inmueble y si la cantidad que le pide el comprador se ajusta a los valores del mercado. La tasación de la vivienda es, por tanto, otra forma de aumentar tanto su seguridad como la de la entidad financiera que, si usted lo desea, personalmente puede encargar a una sociedad que lleve a cabo la operación.</w:t>
             </w:r>
           </w:p>
         </w:tc>
@@ -708,9 +726,9 @@
       <w:r>
         <w:rPr>
           <w:rFonts w:ascii="Calibri" w:hAnsi="Calibri"/>
-          <w:position w:val="-70"/>
-        </w:rPr>
-        <w:object w:dxaOrig="3920" w:dyaOrig="1080">
+          <w:position w:val="-66"/>
+        </w:rPr>
+        <w:object w:dxaOrig="3700" w:dyaOrig="1040">
           <v:shapetype id="_x0000_t75" coordsize="21600,21600" o:spt="75" o:preferrelative="t" path="m@4@5l@4@11@9@11@9@5xe" filled="f" stroked="f">
             <v:stroke joinstyle="miter"/>
             <v:formulas>
@@ -730,14 +748,14 @@
             <v:path o:extrusionok="f" gradientshapeok="t" o:connecttype="rect"/>
             <o:lock v:ext="edit" aspectratio="t"/>
           </v:shapetype>
-          <v:shape id="_x0000_i1113" type="#_x0000_t75" style="width:161.25pt;height:54pt" o:ole="" o:bordertopcolor="this" o:borderleftcolor="this" o:borderbottomcolor="this" o:borderrightcolor="this" o:allowoverlap="f">
+          <v:shape id="_x0000_i1037" type="#_x0000_t75" style="width:152.25pt;height:51.75pt" o:ole="">
             <v:imagedata r:id="rId6" o:title=""/>
             <w10:bordertop type="single" width="4"/>
             <w10:borderleft type="single" width="4"/>
             <w10:borderbottom type="single" width="4"/>
             <w10:borderright type="single" width="4"/>
           </v:shape>
-          <o:OLEObject Type="Embed" ProgID="Equation.3" ShapeID="_x0000_i1113" DrawAspect="Content" ObjectID="_1635159087" r:id="rId7"/>
+          <o:OLEObject Type="Embed" ProgID="Equation.3" ShapeID="_x0000_i1037" DrawAspect="Content" ObjectID="_1635234901" r:id="rId7"/>
         </w:object>
       </w:r>
       <w:bookmarkEnd w:id="0"/>
@@ -2307,7 +2325,7 @@
 </file>
 
 <file path=customXml/itemProps1.xml><?xml version="1.0" encoding="utf-8"?>
-<ds:datastoreItem xmlns:ds="http://schemas.openxmlformats.org/officeDocument/2006/customXml" ds:itemID="{4A43A8EF-8C99-41E6-B0A6-5861B749824A}">
+<ds:datastoreItem xmlns:ds="http://schemas.openxmlformats.org/officeDocument/2006/customXml" ds:itemID="{AE2544FD-7AA3-440D-B91A-21426C0C8252}">
   <ds:schemaRefs>
     <ds:schemaRef ds:uri="http://schemas.openxmlformats.org/officeDocument/2006/bibliography"/>
   </ds:schemaRefs>

</xml_diff>